<commit_message>
deleted unused code and optimalized for EV only
</commit_message>
<xml_diff>
--- a/IMS_useful_data.docx
+++ b/IMS_useful_data.docx
@@ -554,6 +554,7 @@
           <w:rFonts w:cstheme="minorHAnsi"/>
           <w:b/>
           <w:bCs/>
+          <w:noProof/>
           <w:sz w:val="24"/>
           <w:szCs w:val="24"/>
         </w:rPr>
@@ -662,13 +663,235 @@
           <w:szCs w:val="40"/>
         </w:rPr>
       </w:pPr>
-      <w:r>
-        <w:rPr>
-          <w:rFonts w:cstheme="minorHAnsi"/>
-          <w:sz w:val="40"/>
-          <w:szCs w:val="40"/>
-        </w:rPr>
-        <w:t>https://www.toyotaofdanvers.com/how-long-do-car-batteries-last-danvers-ma/</w:t>
+      <w:hyperlink r:id="rId14" w:history="1">
+        <w:r>
+          <w:rPr>
+            <w:rStyle w:val="Hypertextovprepojenie"/>
+            <w:rFonts w:cstheme="minorHAnsi"/>
+            <w:sz w:val="40"/>
+            <w:szCs w:val="40"/>
+          </w:rPr>
+          <w:t>https://www.toyotaofdanvers.com/how-long-do-car-batteries-last-danvers-ma/</w:t>
+        </w:r>
+      </w:hyperlink>
+    </w:p>
+    <w:p>
+      <w:pPr>
+        <w:rPr>
+          <w:rFonts w:cstheme="minorHAnsi"/>
+          <w:b/>
+          <w:bCs/>
+          <w:sz w:val="24"/>
+          <w:szCs w:val="24"/>
+        </w:rPr>
+      </w:pPr>
+    </w:p>
+    <w:p>
+      <w:pPr>
+        <w:rPr>
+          <w:rFonts w:cstheme="minorHAnsi"/>
+          <w:b/>
+          <w:bCs/>
+          <w:sz w:val="24"/>
+          <w:szCs w:val="24"/>
+        </w:rPr>
+      </w:pPr>
+      <w:r>
+        <w:rPr>
+          <w:rFonts w:cstheme="minorHAnsi"/>
+          <w:b/>
+          <w:bCs/>
+          <w:sz w:val="24"/>
+          <w:szCs w:val="24"/>
+        </w:rPr>
+        <w:t>How many years dos EV last:</w:t>
+      </w:r>
+    </w:p>
+    <w:p>
+      <w:pPr>
+        <w:pStyle w:val="Odsekzoznamu"/>
+        <w:numPr>
+          <w:ilvl w:val="0"/>
+          <w:numId w:val="1"/>
+        </w:numPr>
+        <w:rPr>
+          <w:rFonts w:cstheme="minorHAnsi"/>
+          <w:sz w:val="24"/>
+          <w:szCs w:val="24"/>
+        </w:rPr>
+      </w:pPr>
+      <w:hyperlink r:id="rId15" w:history="1">
+        <w:r>
+          <w:rPr>
+            <w:rStyle w:val="Hypertextovprepojenie"/>
+            <w:rFonts w:cstheme="minorHAnsi"/>
+            <w:sz w:val="24"/>
+            <w:szCs w:val="24"/>
+          </w:rPr>
+          <w:t>https://blog.evbox.com/ev-battery-longevity</w:t>
+        </w:r>
+      </w:hyperlink>
+    </w:p>
+    <w:p>
+      <w:pPr>
+        <w:rPr>
+          <w:rFonts w:cstheme="minorHAnsi"/>
+          <w:sz w:val="24"/>
+          <w:szCs w:val="24"/>
+        </w:rPr>
+      </w:pPr>
+      <w:r>
+        <w:rPr>
+          <w:rFonts w:cstheme="minorHAnsi"/>
+          <w:sz w:val="24"/>
+          <w:szCs w:val="24"/>
+        </w:rPr>
+        <w:drawing>
+          <wp:anchor distT="0" distB="0" distL="114300" distR="114300" simplePos="0" relativeHeight="251659264" behindDoc="1" locked="0" layoutInCell="1" allowOverlap="1" wp14:anchorId="57048A0D" wp14:editId="16552DAC">
+            <wp:simplePos x="0" y="0"/>
+            <wp:positionH relativeFrom="column">
+              <wp:posOffset>-635</wp:posOffset>
+            </wp:positionH>
+            <wp:positionV relativeFrom="paragraph">
+              <wp:posOffset>3810</wp:posOffset>
+            </wp:positionV>
+            <wp:extent cx="5760720" cy="1308735"/>
+            <wp:effectExtent l="0" t="0" r="0" b="5715"/>
+            <wp:wrapTight wrapText="bothSides">
+              <wp:wrapPolygon edited="0">
+                <wp:start x="0" y="0"/>
+                <wp:lineTo x="0" y="21380"/>
+                <wp:lineTo x="21500" y="21380"/>
+                <wp:lineTo x="21500" y="0"/>
+                <wp:lineTo x="0" y="0"/>
+              </wp:wrapPolygon>
+            </wp:wrapTight>
+            <wp:docPr id="5" name="Obrázok 5" descr="Obrázok, na ktorom je text&#10;&#10;Automaticky generovaný popis"/>
+            <wp:cNvGraphicFramePr>
+              <a:graphicFrameLocks xmlns:a="http://schemas.openxmlformats.org/drawingml/2006/main" noChangeAspect="1"/>
+            </wp:cNvGraphicFramePr>
+            <a:graphic xmlns:a="http://schemas.openxmlformats.org/drawingml/2006/main">
+              <a:graphicData uri="http://schemas.openxmlformats.org/drawingml/2006/picture">
+                <pic:pic xmlns:pic="http://schemas.openxmlformats.org/drawingml/2006/picture">
+                  <pic:nvPicPr>
+                    <pic:cNvPr id="5" name="Obrázok 5" descr="Obrázok, na ktorom je text&#10;&#10;Automaticky generovaný popis"/>
+                    <pic:cNvPicPr/>
+                  </pic:nvPicPr>
+                  <pic:blipFill>
+                    <a:blip r:embed="rId16">
+                      <a:extLst>
+                        <a:ext uri="{28A0092B-C50C-407E-A947-70E740481C1C}">
+                          <a14:useLocalDpi xmlns:a14="http://schemas.microsoft.com/office/drawing/2010/main" val="0"/>
+                        </a:ext>
+                      </a:extLst>
+                    </a:blip>
+                    <a:stretch>
+                      <a:fillRect/>
+                    </a:stretch>
+                  </pic:blipFill>
+                  <pic:spPr>
+                    <a:xfrm>
+                      <a:off x="0" y="0"/>
+                      <a:ext cx="5760720" cy="1308735"/>
+                    </a:xfrm>
+                    <a:prstGeom prst="rect">
+                      <a:avLst/>
+                    </a:prstGeom>
+                  </pic:spPr>
+                </pic:pic>
+              </a:graphicData>
+            </a:graphic>
+            <wp14:sizeRelH relativeFrom="page">
+              <wp14:pctWidth>0</wp14:pctWidth>
+            </wp14:sizeRelH>
+            <wp14:sizeRelV relativeFrom="page">
+              <wp14:pctHeight>0</wp14:pctHeight>
+            </wp14:sizeRelV>
+          </wp:anchor>
+        </w:drawing>
+      </w:r>
+      <w:r>
+        <w:rPr>
+          <w:rFonts w:cstheme="minorHAnsi"/>
+          <w:sz w:val="24"/>
+          <w:szCs w:val="24"/>
+        </w:rPr>
+        <w:t>How many years does petrol car last:</w:t>
+      </w:r>
+    </w:p>
+    <w:p>
+      <w:pPr>
+        <w:pStyle w:val="Odsekzoznamu"/>
+        <w:numPr>
+          <w:ilvl w:val="0"/>
+          <w:numId w:val="1"/>
+        </w:numPr>
+        <w:rPr>
+          <w:rFonts w:cstheme="minorHAnsi"/>
+          <w:sz w:val="24"/>
+          <w:szCs w:val="24"/>
+        </w:rPr>
+      </w:pPr>
+      <w:hyperlink r:id="rId17" w:history="1">
+        <w:r>
+          <w:rPr>
+            <w:rStyle w:val="Hypertextovprepojenie"/>
+            <w:rFonts w:cstheme="minorHAnsi"/>
+            <w:sz w:val="24"/>
+            <w:szCs w:val="24"/>
+          </w:rPr>
+          <w:t>https://cascadecollision.com/blog/what-is-the-average-life-of-a-car/</w:t>
+        </w:r>
+      </w:hyperlink>
+    </w:p>
+    <w:p>
+      <w:pPr>
+        <w:ind w:left="360"/>
+        <w:rPr>
+          <w:rFonts w:cstheme="minorHAnsi"/>
+          <w:sz w:val="24"/>
+          <w:szCs w:val="24"/>
+        </w:rPr>
+      </w:pPr>
+      <w:r>
+        <w:rPr>
+          <w:noProof/>
+        </w:rPr>
+        <w:drawing>
+          <wp:inline distT="0" distB="0" distL="0" distR="0" wp14:anchorId="0BA820D0" wp14:editId="79AD64C4">
+            <wp:extent cx="5760720" cy="1145540"/>
+            <wp:effectExtent l="0" t="0" r="0" b="0"/>
+            <wp:docPr id="6" name="Obrázok 6" descr="Obrázok, na ktorom je text&#10;&#10;Automaticky generovaný popis"/>
+            <wp:cNvGraphicFramePr>
+              <a:graphicFrameLocks xmlns:a="http://schemas.openxmlformats.org/drawingml/2006/main" noChangeAspect="1"/>
+            </wp:cNvGraphicFramePr>
+            <a:graphic xmlns:a="http://schemas.openxmlformats.org/drawingml/2006/main">
+              <a:graphicData uri="http://schemas.openxmlformats.org/drawingml/2006/picture">
+                <pic:pic xmlns:pic="http://schemas.openxmlformats.org/drawingml/2006/picture">
+                  <pic:nvPicPr>
+                    <pic:cNvPr id="6" name="Obrázok 6" descr="Obrázok, na ktorom je text&#10;&#10;Automaticky generovaný popis"/>
+                    <pic:cNvPicPr/>
+                  </pic:nvPicPr>
+                  <pic:blipFill>
+                    <a:blip r:embed="rId18"/>
+                    <a:stretch>
+                      <a:fillRect/>
+                    </a:stretch>
+                  </pic:blipFill>
+                  <pic:spPr>
+                    <a:xfrm>
+                      <a:off x="0" y="0"/>
+                      <a:ext cx="5760720" cy="1145540"/>
+                    </a:xfrm>
+                    <a:prstGeom prst="rect">
+                      <a:avLst/>
+                    </a:prstGeom>
+                  </pic:spPr>
+                </pic:pic>
+              </a:graphicData>
+            </a:graphic>
+          </wp:inline>
+        </w:drawing>
       </w:r>
     </w:p>
     <w:sectPr>
@@ -686,7 +909,7 @@
   <w:abstractNum w:abstractNumId="0" w15:restartNumberingAfterBreak="0">
     <w:nsid w:val="338D71AD"/>
     <w:multiLevelType w:val="hybridMultilevel"/>
-    <w:tmpl w:val="DAC0876C"/>
+    <w:tmpl w:val="1ACA065C"/>
     <w:lvl w:ilvl="0" w:tplc="041B0001">
       <w:start w:val="1"/>
       <w:numFmt w:val="bullet"/>

</xml_diff>

<commit_message>
added change of batteries
</commit_message>
<xml_diff>
--- a/IMS_useful_data.docx
+++ b/IMS_useful_data.docx
@@ -966,15 +966,269 @@
           <w:szCs w:val="24"/>
         </w:rPr>
       </w:pPr>
-      <w:r>
-        <w:rPr>
-          <w:rFonts w:cstheme="minorHAnsi"/>
-          <w:sz w:val="24"/>
-          <w:szCs w:val="24"/>
-        </w:rPr>
-        <w:lastRenderedPageBreak/>
-        <w:t>https://www.statista.com/statistics/280704/world-power-consumption/</w:t>
-      </w:r>
+      <w:hyperlink r:id="rId22" w:history="1">
+        <w:r>
+          <w:rPr>
+            <w:rStyle w:val="Hypertextovprepojenie"/>
+            <w:rFonts w:cstheme="minorHAnsi"/>
+            <w:sz w:val="24"/>
+            <w:szCs w:val="24"/>
+          </w:rPr>
+          <w:t>https://www.statista.com/statistics/280704/world-power-consumption/</w:t>
+        </w:r>
+      </w:hyperlink>
+    </w:p>
+    <w:p>
+      <w:pPr>
+        <w:ind w:left="360"/>
+        <w:rPr>
+          <w:rFonts w:cstheme="minorHAnsi"/>
+          <w:sz w:val="24"/>
+          <w:szCs w:val="24"/>
+        </w:rPr>
+      </w:pPr>
+    </w:p>
+    <w:p>
+      <w:pPr>
+        <w:rPr>
+          <w:rFonts w:cstheme="minorHAnsi"/>
+          <w:b/>
+          <w:bCs/>
+          <w:sz w:val="24"/>
+          <w:szCs w:val="24"/>
+        </w:rPr>
+      </w:pPr>
+      <w:r>
+        <w:rPr>
+          <w:rFonts w:cstheme="minorHAnsi"/>
+          <w:b/>
+          <w:bCs/>
+          <w:sz w:val="24"/>
+          <w:szCs w:val="24"/>
+        </w:rPr>
+        <w:t>EV battery kwh:</w:t>
+      </w:r>
+    </w:p>
+    <w:p>
+      <w:pPr>
+        <w:ind w:left="360"/>
+        <w:rPr>
+          <w:rFonts w:cstheme="minorHAnsi"/>
+          <w:sz w:val="24"/>
+          <w:szCs w:val="24"/>
+        </w:rPr>
+      </w:pPr>
+      <w:r>
+        <w:rPr>
+          <w:rFonts w:cstheme="minorHAnsi"/>
+          <w:sz w:val="24"/>
+          <w:szCs w:val="24"/>
+        </w:rPr>
+        <w:drawing>
+          <wp:inline distT="0" distB="0" distL="0" distR="0" wp14:anchorId="10C52E3A" wp14:editId="65DA0A2D">
+            <wp:extent cx="5760720" cy="922655"/>
+            <wp:effectExtent l="0" t="0" r="0" b="0"/>
+            <wp:docPr id="7" name="Obrázok 7" descr="Obrázok, na ktorom je text&#10;&#10;Automaticky generovaný popis"/>
+            <wp:cNvGraphicFramePr>
+              <a:graphicFrameLocks xmlns:a="http://schemas.openxmlformats.org/drawingml/2006/main" noChangeAspect="1"/>
+            </wp:cNvGraphicFramePr>
+            <a:graphic xmlns:a="http://schemas.openxmlformats.org/drawingml/2006/main">
+              <a:graphicData uri="http://schemas.openxmlformats.org/drawingml/2006/picture">
+                <pic:pic xmlns:pic="http://schemas.openxmlformats.org/drawingml/2006/picture">
+                  <pic:nvPicPr>
+                    <pic:cNvPr id="7" name="Obrázok 7" descr="Obrázok, na ktorom je text&#10;&#10;Automaticky generovaný popis"/>
+                    <pic:cNvPicPr/>
+                  </pic:nvPicPr>
+                  <pic:blipFill>
+                    <a:blip r:embed="rId23"/>
+                    <a:stretch>
+                      <a:fillRect/>
+                    </a:stretch>
+                  </pic:blipFill>
+                  <pic:spPr>
+                    <a:xfrm>
+                      <a:off x="0" y="0"/>
+                      <a:ext cx="5760720" cy="922655"/>
+                    </a:xfrm>
+                    <a:prstGeom prst="rect">
+                      <a:avLst/>
+                    </a:prstGeom>
+                  </pic:spPr>
+                </pic:pic>
+              </a:graphicData>
+            </a:graphic>
+          </wp:inline>
+        </w:drawing>
+      </w:r>
+    </w:p>
+    <w:p>
+      <w:pPr>
+        <w:pStyle w:val="Odsekzoznamu"/>
+        <w:numPr>
+          <w:ilvl w:val="0"/>
+          <w:numId w:val="1"/>
+        </w:numPr>
+        <w:rPr>
+          <w:rFonts w:cstheme="minorHAnsi"/>
+          <w:sz w:val="24"/>
+          <w:szCs w:val="24"/>
+        </w:rPr>
+      </w:pPr>
+      <w:hyperlink r:id="rId24" w:history="1">
+        <w:r>
+          <w:rPr>
+            <w:rStyle w:val="Hypertextovprepojenie"/>
+            <w:rFonts w:cstheme="minorHAnsi"/>
+            <w:sz w:val="24"/>
+            <w:szCs w:val="24"/>
+          </w:rPr>
+          <w:t>https://www.myev.com/research/ev-101/electric-vehicle-battery-basics</w:t>
+        </w:r>
+      </w:hyperlink>
+    </w:p>
+    <w:p>
+      <w:pPr>
+        <w:rPr>
+          <w:rFonts w:cstheme="minorHAnsi"/>
+          <w:sz w:val="24"/>
+          <w:szCs w:val="24"/>
+        </w:rPr>
+      </w:pPr>
+    </w:p>
+    <w:p>
+      <w:pPr>
+        <w:rPr>
+          <w:rFonts w:cstheme="minorHAnsi"/>
+          <w:b/>
+          <w:bCs/>
+          <w:sz w:val="24"/>
+          <w:szCs w:val="24"/>
+        </w:rPr>
+      </w:pPr>
+      <w:r>
+        <w:rPr>
+          <w:rFonts w:cstheme="minorHAnsi"/>
+          <w:b/>
+          <w:bCs/>
+          <w:sz w:val="24"/>
+          <w:szCs w:val="24"/>
+        </w:rPr>
+        <w:t xml:space="preserve">Energy consumed while </w:t>
+      </w:r>
+      <w:r>
+        <w:rPr>
+          <w:rFonts w:cstheme="minorHAnsi"/>
+          <w:b/>
+          <w:bCs/>
+          <w:sz w:val="24"/>
+          <w:szCs w:val="24"/>
+        </w:rPr>
+        <w:t>manufacturing</w:t>
+      </w:r>
+      <w:r>
+        <w:rPr>
+          <w:rFonts w:cstheme="minorHAnsi"/>
+          <w:b/>
+          <w:bCs/>
+          <w:sz w:val="24"/>
+          <w:szCs w:val="24"/>
+        </w:rPr>
+        <w:t xml:space="preserve"> ev battery:</w:t>
+      </w:r>
+      <w:r>
+        <w:rPr>
+          <w:rFonts w:cstheme="minorHAnsi"/>
+          <w:b/>
+          <w:bCs/>
+          <w:sz w:val="24"/>
+          <w:szCs w:val="24"/>
+        </w:rPr>
+        <w:t xml:space="preserve"> 50-65 kWh of electricity per kWh of battery capacity</w:t>
+      </w:r>
+    </w:p>
+    <w:p>
+      <w:pPr>
+        <w:rPr>
+          <w:rFonts w:cstheme="minorHAnsi"/>
+          <w:sz w:val="24"/>
+          <w:szCs w:val="24"/>
+        </w:rPr>
+      </w:pPr>
+      <w:r>
+        <w:rPr>
+          <w:noProof/>
+        </w:rPr>
+        <w:drawing>
+          <wp:inline distT="0" distB="0" distL="0" distR="0" wp14:anchorId="54AFF6EC" wp14:editId="71A2F2D5">
+            <wp:extent cx="5760720" cy="2918460"/>
+            <wp:effectExtent l="0" t="0" r="0" b="0"/>
+            <wp:docPr id="8" name="Obrázok 8" descr="Obrázok, na ktorom je stôl&#10;&#10;Automaticky generovaný popis"/>
+            <wp:cNvGraphicFramePr>
+              <a:graphicFrameLocks xmlns:a="http://schemas.openxmlformats.org/drawingml/2006/main" noChangeAspect="1"/>
+            </wp:cNvGraphicFramePr>
+            <a:graphic xmlns:a="http://schemas.openxmlformats.org/drawingml/2006/main">
+              <a:graphicData uri="http://schemas.openxmlformats.org/drawingml/2006/picture">
+                <pic:pic xmlns:pic="http://schemas.openxmlformats.org/drawingml/2006/picture">
+                  <pic:nvPicPr>
+                    <pic:cNvPr id="8" name="Obrázok 8" descr="Obrázok, na ktorom je stôl&#10;&#10;Automaticky generovaný popis"/>
+                    <pic:cNvPicPr/>
+                  </pic:nvPicPr>
+                  <pic:blipFill>
+                    <a:blip r:embed="rId25"/>
+                    <a:stretch>
+                      <a:fillRect/>
+                    </a:stretch>
+                  </pic:blipFill>
+                  <pic:spPr>
+                    <a:xfrm>
+                      <a:off x="0" y="0"/>
+                      <a:ext cx="5760720" cy="2918460"/>
+                    </a:xfrm>
+                    <a:prstGeom prst="rect">
+                      <a:avLst/>
+                    </a:prstGeom>
+                  </pic:spPr>
+                </pic:pic>
+              </a:graphicData>
+            </a:graphic>
+          </wp:inline>
+        </w:drawing>
+      </w:r>
+    </w:p>
+    <w:p>
+      <w:pPr>
+        <w:pStyle w:val="Odsekzoznamu"/>
+        <w:numPr>
+          <w:ilvl w:val="0"/>
+          <w:numId w:val="1"/>
+        </w:numPr>
+        <w:rPr>
+          <w:rFonts w:cstheme="minorHAnsi"/>
+          <w:sz w:val="24"/>
+          <w:szCs w:val="24"/>
+        </w:rPr>
+      </w:pPr>
+      <w:hyperlink r:id="rId26" w:history="1">
+        <w:r>
+          <w:rPr>
+            <w:rStyle w:val="Hypertextovprepojenie"/>
+            <w:rFonts w:cstheme="minorHAnsi"/>
+            <w:sz w:val="24"/>
+            <w:szCs w:val="24"/>
+          </w:rPr>
+          <w:t>https://iopscience.iop.org/article/10.1088/2515-7620/ab5e1e</w:t>
+        </w:r>
+      </w:hyperlink>
+    </w:p>
+    <w:p>
+      <w:pPr>
+        <w:ind w:left="360"/>
+        <w:rPr>
+          <w:rFonts w:cstheme="minorHAnsi"/>
+          <w:sz w:val="24"/>
+          <w:szCs w:val="24"/>
+        </w:rPr>
+      </w:pPr>
     </w:p>
     <w:sectPr>
       <w:pgSz w:w="11906" w:h="16838"/>
@@ -1041,7 +1295,7 @@
   <w:abstractNum w:abstractNumId="0" w15:restartNumberingAfterBreak="0">
     <w:nsid w:val="338D71AD"/>
     <w:multiLevelType w:val="hybridMultilevel"/>
-    <w:tmpl w:val="1ACA065C"/>
+    <w:tmpl w:val="27F2FCFE"/>
     <w:lvl w:ilvl="0" w:tplc="041B0001">
       <w:start w:val="1"/>
       <w:numFmt w:val="bullet"/>

</xml_diff>

<commit_message>
deleted unused data from word file
</commit_message>
<xml_diff>
--- a/IMS_useful_data.docx
+++ b/IMS_useful_data.docx
@@ -231,20 +231,74 @@
     </w:p>
     <w:p>
       <w:pPr>
-        <w:textAlignment w:val="baseline"/>
-        <w:rPr>
-          <w:rFonts w:cstheme="minorHAnsi"/>
-          <w:sz w:val="24"/>
-          <w:szCs w:val="24"/>
-        </w:rPr>
-      </w:pPr>
-      <w:r>
-        <w:rPr>
-          <w:rFonts w:cstheme="minorHAnsi"/>
-          <w:sz w:val="24"/>
-          <w:szCs w:val="24"/>
-        </w:rPr>
-        <w:t>CO2 of car per mile and per year:</w:t>
+        <w:rPr>
+          <w:rFonts w:cstheme="minorHAnsi"/>
+          <w:b/>
+          <w:bCs/>
+          <w:sz w:val="24"/>
+          <w:szCs w:val="24"/>
+        </w:rPr>
+      </w:pPr>
+    </w:p>
+    <w:p>
+      <w:pPr>
+        <w:rPr>
+          <w:rFonts w:cstheme="minorHAnsi"/>
+          <w:b/>
+          <w:bCs/>
+          <w:sz w:val="24"/>
+          <w:szCs w:val="24"/>
+        </w:rPr>
+      </w:pPr>
+      <w:r>
+        <w:rPr>
+          <w:rFonts w:cstheme="minorHAnsi"/>
+          <w:b/>
+          <w:bCs/>
+          <w:sz w:val="24"/>
+          <w:szCs w:val="24"/>
+        </w:rPr>
+        <w:t>How many years do</w:t>
+      </w:r>
+      <w:r>
+        <w:rPr>
+          <w:rFonts w:cstheme="minorHAnsi"/>
+          <w:b/>
+          <w:bCs/>
+          <w:sz w:val="24"/>
+          <w:szCs w:val="24"/>
+        </w:rPr>
+        <w:t>e</w:t>
+      </w:r>
+      <w:r>
+        <w:rPr>
+          <w:rFonts w:cstheme="minorHAnsi"/>
+          <w:b/>
+          <w:bCs/>
+          <w:sz w:val="24"/>
+          <w:szCs w:val="24"/>
+        </w:rPr>
+        <w:t>s EV</w:t>
+      </w:r>
+      <w:r>
+        <w:rPr>
+          <w:rFonts w:cstheme="minorHAnsi"/>
+          <w:b/>
+          <w:bCs/>
+          <w:sz w:val="24"/>
+          <w:szCs w:val="24"/>
+        </w:rPr>
+        <w:t xml:space="preserve"> batteries</w:t>
+      </w:r>
+      <w:r>
+        <w:rPr>
+          <w:rFonts w:cstheme="minorHAnsi"/>
+          <w:b/>
+          <w:bCs/>
+          <w:sz w:val="24"/>
+          <w:szCs w:val="24"/>
+        </w:rPr>
+        <w:t xml:space="preserve"> last:</w:t>
       </w:r>
     </w:p>
     <w:p>
@@ -254,473 +308,13 @@
           <w:ilvl w:val="0"/>
           <w:numId w:val="1"/>
         </w:numPr>
-        <w:textAlignment w:val="baseline"/>
-        <w:rPr>
-          <w:rFonts w:cstheme="minorHAnsi"/>
-          <w:color w:val="000000"/>
-          <w:sz w:val="24"/>
-          <w:szCs w:val="24"/>
-        </w:rPr>
-      </w:pPr>
-      <w:r>
-        <w:rPr>
-          <w:rFonts w:cstheme="minorHAnsi"/>
-          <w:sz w:val="24"/>
-          <w:szCs w:val="24"/>
-        </w:rPr>
-        <w:t xml:space="preserve"> </w:t>
-      </w:r>
-      <w:hyperlink r:id="rId11" w:tgtFrame="_blank" w:tooltip="https://www.epa.gov/greenvehicles/greenhouse-gas-emissions-typical-passenger-vehicle" w:history="1">
-        <w:r>
-          <w:rPr>
-            <w:rStyle w:val="Hypertextovprepojenie"/>
-            <w:rFonts w:cstheme="minorHAnsi"/>
-            <w:sz w:val="24"/>
-            <w:szCs w:val="24"/>
-            <w:bdr w:val="none" w:sz="0" w:space="0" w:color="auto" w:frame="1"/>
-          </w:rPr>
-          <w:t>https://www.epa.gov/greenvehicles/greenhouse-gas-emissions-typical-passenger-vehicle</w:t>
-        </w:r>
-      </w:hyperlink>
-    </w:p>
-    <w:p>
-      <w:pPr>
-        <w:textAlignment w:val="baseline"/>
-        <w:rPr>
-          <w:rFonts w:cstheme="minorHAnsi"/>
-          <w:b/>
-          <w:bCs/>
-          <w:color w:val="000000"/>
-          <w:sz w:val="24"/>
-          <w:szCs w:val="24"/>
-        </w:rPr>
-      </w:pPr>
-      <w:r>
-        <w:rPr>
-          <w:rFonts w:cstheme="minorHAnsi"/>
-          <w:b/>
-          <w:bCs/>
-          <w:color w:val="000000"/>
-          <w:sz w:val="24"/>
-          <w:szCs w:val="24"/>
-        </w:rPr>
-        <w:t>PER YEAR</w:t>
-      </w:r>
-    </w:p>
-    <w:p>
-      <w:pPr>
-        <w:rPr>
-          <w:rFonts w:cstheme="minorHAnsi"/>
-          <w:b/>
-          <w:bCs/>
-          <w:sz w:val="40"/>
-          <w:szCs w:val="40"/>
-        </w:rPr>
-      </w:pPr>
-      <w:r>
-        <w:rPr>
-          <w:rFonts w:cstheme="minorHAnsi"/>
-          <w:b/>
-          <w:bCs/>
-          <w:noProof/>
-          <w:sz w:val="40"/>
-          <w:szCs w:val="40"/>
-        </w:rPr>
-        <w:drawing>
-          <wp:inline distT="0" distB="0" distL="0" distR="0" wp14:anchorId="5DC62389" wp14:editId="41F3DC70">
-            <wp:extent cx="5760720" cy="1429385"/>
-            <wp:effectExtent l="0" t="0" r="0" b="0"/>
-            <wp:docPr id="1" name="Obrázok 1" descr="Obrázok, na ktorom je text&#10;&#10;Automaticky generovaný popis"/>
-            <wp:cNvGraphicFramePr>
-              <a:graphicFrameLocks xmlns:a="http://schemas.openxmlformats.org/drawingml/2006/main" noChangeAspect="1"/>
-            </wp:cNvGraphicFramePr>
-            <a:graphic xmlns:a="http://schemas.openxmlformats.org/drawingml/2006/main">
-              <a:graphicData uri="http://schemas.openxmlformats.org/drawingml/2006/picture">
-                <pic:pic xmlns:pic="http://schemas.openxmlformats.org/drawingml/2006/picture">
-                  <pic:nvPicPr>
-                    <pic:cNvPr id="1" name="Obrázok 1" descr="Obrázok, na ktorom je text&#10;&#10;Automaticky generovaný popis"/>
-                    <pic:cNvPicPr/>
-                  </pic:nvPicPr>
-                  <pic:blipFill>
-                    <a:blip r:embed="rId12"/>
-                    <a:stretch>
-                      <a:fillRect/>
-                    </a:stretch>
-                  </pic:blipFill>
-                  <pic:spPr>
-                    <a:xfrm>
-                      <a:off x="0" y="0"/>
-                      <a:ext cx="5760720" cy="1429385"/>
-                    </a:xfrm>
-                    <a:prstGeom prst="rect">
-                      <a:avLst/>
-                    </a:prstGeom>
-                  </pic:spPr>
-                </pic:pic>
-              </a:graphicData>
-            </a:graphic>
-          </wp:inline>
-        </w:drawing>
-      </w:r>
-    </w:p>
-    <w:p>
-      <w:pPr>
-        <w:textAlignment w:val="baseline"/>
-        <w:rPr>
-          <w:rFonts w:cstheme="minorHAnsi"/>
-          <w:b/>
-          <w:bCs/>
-          <w:sz w:val="24"/>
-          <w:szCs w:val="24"/>
-        </w:rPr>
-      </w:pPr>
-      <w:r>
-        <w:rPr>
-          <w:rFonts w:cstheme="minorHAnsi"/>
-          <w:b/>
-          <w:bCs/>
-          <w:sz w:val="24"/>
-          <w:szCs w:val="24"/>
-        </w:rPr>
-        <w:t>PER MILE</w:t>
-      </w:r>
-    </w:p>
-    <w:p>
-      <w:pPr>
-        <w:rPr>
-          <w:rFonts w:cstheme="minorHAnsi"/>
-          <w:b/>
-          <w:bCs/>
-          <w:sz w:val="40"/>
-          <w:szCs w:val="40"/>
-        </w:rPr>
-      </w:pPr>
-      <w:r>
-        <w:rPr>
-          <w:rFonts w:cstheme="minorHAnsi"/>
-          <w:b/>
-          <w:bCs/>
-          <w:noProof/>
-          <w:sz w:val="40"/>
-          <w:szCs w:val="40"/>
-        </w:rPr>
-        <w:drawing>
-          <wp:inline distT="0" distB="0" distL="0" distR="0" wp14:anchorId="3131744D" wp14:editId="0A6DFBC1">
-            <wp:extent cx="5760720" cy="688975"/>
-            <wp:effectExtent l="0" t="0" r="0" b="0"/>
-            <wp:docPr id="3" name="Obrázok 3"/>
-            <wp:cNvGraphicFramePr>
-              <a:graphicFrameLocks xmlns:a="http://schemas.openxmlformats.org/drawingml/2006/main" noChangeAspect="1"/>
-            </wp:cNvGraphicFramePr>
-            <a:graphic xmlns:a="http://schemas.openxmlformats.org/drawingml/2006/main">
-              <a:graphicData uri="http://schemas.openxmlformats.org/drawingml/2006/picture">
-                <pic:pic xmlns:pic="http://schemas.openxmlformats.org/drawingml/2006/picture">
-                  <pic:nvPicPr>
-                    <pic:cNvPr id="1" name=""/>
-                    <pic:cNvPicPr/>
-                  </pic:nvPicPr>
-                  <pic:blipFill>
-                    <a:blip r:embed="rId13"/>
-                    <a:stretch>
-                      <a:fillRect/>
-                    </a:stretch>
-                  </pic:blipFill>
-                  <pic:spPr>
-                    <a:xfrm>
-                      <a:off x="0" y="0"/>
-                      <a:ext cx="5760720" cy="688975"/>
-                    </a:xfrm>
-                    <a:prstGeom prst="rect">
-                      <a:avLst/>
-                    </a:prstGeom>
-                  </pic:spPr>
-                </pic:pic>
-              </a:graphicData>
-            </a:graphic>
-          </wp:inline>
-        </w:drawing>
-      </w:r>
-    </w:p>
-    <w:p>
-      <w:pPr>
-        <w:rPr>
-          <w:rFonts w:cstheme="minorHAnsi"/>
-          <w:b/>
-          <w:bCs/>
-          <w:sz w:val="24"/>
-          <w:szCs w:val="24"/>
-        </w:rPr>
-      </w:pPr>
-    </w:p>
-    <w:p>
-      <w:pPr>
-        <w:rPr>
-          <w:rFonts w:cstheme="minorHAnsi"/>
-          <w:b/>
-          <w:bCs/>
-          <w:sz w:val="24"/>
-          <w:szCs w:val="24"/>
-        </w:rPr>
-      </w:pPr>
-    </w:p>
-    <w:p>
-      <w:pPr>
-        <w:rPr>
-          <w:rFonts w:cstheme="minorHAnsi"/>
-          <w:b/>
-          <w:bCs/>
-          <w:sz w:val="24"/>
-          <w:szCs w:val="24"/>
-        </w:rPr>
-      </w:pPr>
-    </w:p>
-    <w:p>
-      <w:pPr>
-        <w:rPr>
-          <w:noProof/>
-        </w:rPr>
-      </w:pPr>
-      <w:r>
-        <w:rPr>
-          <w:rFonts w:cstheme="minorHAnsi"/>
-          <w:b/>
-          <w:bCs/>
-          <w:sz w:val="24"/>
-          <w:szCs w:val="24"/>
-        </w:rPr>
-        <w:lastRenderedPageBreak/>
-        <w:t>How many years does car battery last:</w:t>
-      </w:r>
-      <w:r>
-        <w:rPr>
-          <w:noProof/>
-        </w:rPr>
-        <w:t xml:space="preserve"> </w:t>
-      </w:r>
-      <w:r>
-        <w:rPr>
-          <w:noProof/>
-        </w:rPr>
-        <w:t xml:space="preserve"> (v projekte je že 0.1</w:t>
-      </w:r>
-      <w:r>
-        <w:rPr>
-          <w:noProof/>
-        </w:rPr>
-        <w:t>1</w:t>
-      </w:r>
-      <w:r>
-        <w:rPr>
-          <w:noProof/>
-        </w:rPr>
-        <w:t>)</w:t>
-      </w:r>
-    </w:p>
-    <w:p>
-      <w:pPr>
-        <w:pStyle w:val="Odsekzoznamu"/>
-        <w:numPr>
-          <w:ilvl w:val="0"/>
-          <w:numId w:val="1"/>
-        </w:numPr>
-        <w:rPr>
-          <w:rFonts w:cstheme="minorHAnsi"/>
-          <w:sz w:val="24"/>
-          <w:szCs w:val="24"/>
-        </w:rPr>
-      </w:pPr>
-      <w:hyperlink r:id="rId14" w:history="1">
-        <w:r>
-          <w:rPr>
-            <w:rStyle w:val="Hypertextovprepojenie"/>
-            <w:rFonts w:cstheme="minorHAnsi"/>
-            <w:sz w:val="24"/>
-            <w:szCs w:val="24"/>
-          </w:rPr>
-          <w:t>https://blog.nationwide.com/extend-car-battery-life/</w:t>
-        </w:r>
-      </w:hyperlink>
-    </w:p>
-    <w:p>
-      <w:pPr>
-        <w:rPr>
-          <w:rFonts w:cstheme="minorHAnsi"/>
-          <w:sz w:val="40"/>
-          <w:szCs w:val="40"/>
-        </w:rPr>
-      </w:pPr>
-      <w:r>
-        <w:rPr>
-          <w:rFonts w:cstheme="minorHAnsi"/>
-          <w:b/>
-          <w:bCs/>
-          <w:noProof/>
-          <w:sz w:val="24"/>
-          <w:szCs w:val="24"/>
-        </w:rPr>
-        <w:drawing>
-          <wp:anchor distT="0" distB="0" distL="114300" distR="114300" simplePos="0" relativeHeight="251658240" behindDoc="1" locked="0" layoutInCell="1" allowOverlap="1" wp14:anchorId="57DE91DB" wp14:editId="45F885DE">
-            <wp:simplePos x="0" y="0"/>
-            <wp:positionH relativeFrom="column">
-              <wp:posOffset>-635</wp:posOffset>
-            </wp:positionH>
-            <wp:positionV relativeFrom="paragraph">
-              <wp:posOffset>238125</wp:posOffset>
-            </wp:positionV>
-            <wp:extent cx="5182235" cy="1057275"/>
-            <wp:effectExtent l="0" t="0" r="0" b="9525"/>
-            <wp:wrapTight wrapText="bothSides">
-              <wp:wrapPolygon edited="0">
-                <wp:start x="0" y="0"/>
-                <wp:lineTo x="0" y="21405"/>
-                <wp:lineTo x="21518" y="21405"/>
-                <wp:lineTo x="21518" y="0"/>
-                <wp:lineTo x="0" y="0"/>
-              </wp:wrapPolygon>
-            </wp:wrapTight>
-            <wp:docPr id="2" name="Obrázok 2" descr="Obrázok, na ktorom je text&#10;&#10;Automaticky generovaný popis"/>
-            <wp:cNvGraphicFramePr>
-              <a:graphicFrameLocks xmlns:a="http://schemas.openxmlformats.org/drawingml/2006/main" noChangeAspect="1"/>
-            </wp:cNvGraphicFramePr>
-            <a:graphic xmlns:a="http://schemas.openxmlformats.org/drawingml/2006/main">
-              <a:graphicData uri="http://schemas.openxmlformats.org/drawingml/2006/picture">
-                <pic:pic xmlns:pic="http://schemas.openxmlformats.org/drawingml/2006/picture">
-                  <pic:nvPicPr>
-                    <pic:cNvPr id="2" name="Obrázok 2" descr="Obrázok, na ktorom je text&#10;&#10;Automaticky generovaný popis"/>
-                    <pic:cNvPicPr/>
-                  </pic:nvPicPr>
-                  <pic:blipFill>
-                    <a:blip r:embed="rId15">
-                      <a:extLst>
-                        <a:ext uri="{28A0092B-C50C-407E-A947-70E740481C1C}">
-                          <a14:useLocalDpi xmlns:a14="http://schemas.microsoft.com/office/drawing/2010/main" val="0"/>
-                        </a:ext>
-                      </a:extLst>
-                    </a:blip>
-                    <a:stretch>
-                      <a:fillRect/>
-                    </a:stretch>
-                  </pic:blipFill>
-                  <pic:spPr>
-                    <a:xfrm>
-                      <a:off x="0" y="0"/>
-                      <a:ext cx="5182235" cy="1057275"/>
-                    </a:xfrm>
-                    <a:prstGeom prst="rect">
-                      <a:avLst/>
-                    </a:prstGeom>
-                  </pic:spPr>
-                </pic:pic>
-              </a:graphicData>
-            </a:graphic>
-            <wp14:sizeRelH relativeFrom="page">
-              <wp14:pctWidth>0</wp14:pctWidth>
-            </wp14:sizeRelH>
-            <wp14:sizeRelV relativeFrom="page">
-              <wp14:pctHeight>0</wp14:pctHeight>
-            </wp14:sizeRelV>
-          </wp:anchor>
-        </w:drawing>
-      </w:r>
-    </w:p>
-    <w:p>
-      <w:pPr>
-        <w:rPr>
-          <w:rFonts w:cstheme="minorHAnsi"/>
-          <w:sz w:val="40"/>
-          <w:szCs w:val="40"/>
-        </w:rPr>
-      </w:pPr>
-    </w:p>
-    <w:p>
-      <w:pPr>
-        <w:rPr>
-          <w:rFonts w:cstheme="minorHAnsi"/>
-          <w:sz w:val="40"/>
-          <w:szCs w:val="40"/>
-        </w:rPr>
-      </w:pPr>
-    </w:p>
-    <w:p>
-      <w:pPr>
-        <w:rPr>
-          <w:rFonts w:cstheme="minorHAnsi"/>
-          <w:sz w:val="40"/>
-          <w:szCs w:val="40"/>
-        </w:rPr>
-      </w:pPr>
-    </w:p>
-    <w:p>
-      <w:pPr>
-        <w:pStyle w:val="Odsekzoznamu"/>
-        <w:numPr>
-          <w:ilvl w:val="0"/>
-          <w:numId w:val="1"/>
-        </w:numPr>
-        <w:rPr>
-          <w:rFonts w:cstheme="minorHAnsi"/>
-          <w:sz w:val="40"/>
-          <w:szCs w:val="40"/>
-        </w:rPr>
-      </w:pPr>
-      <w:hyperlink r:id="rId16" w:history="1">
-        <w:r>
-          <w:rPr>
-            <w:rStyle w:val="Hypertextovprepojenie"/>
-            <w:rFonts w:cstheme="minorHAnsi"/>
-            <w:sz w:val="40"/>
-            <w:szCs w:val="40"/>
-          </w:rPr>
-          <w:t>https://www.toyotaofdanvers.com/how-long-do-car-batteries-last-danvers-ma/</w:t>
-        </w:r>
-      </w:hyperlink>
-    </w:p>
-    <w:p>
-      <w:pPr>
-        <w:rPr>
-          <w:rFonts w:cstheme="minorHAnsi"/>
-          <w:b/>
-          <w:bCs/>
-          <w:sz w:val="24"/>
-          <w:szCs w:val="24"/>
-        </w:rPr>
-      </w:pPr>
-    </w:p>
-    <w:p>
-      <w:pPr>
-        <w:rPr>
-          <w:rFonts w:cstheme="minorHAnsi"/>
-          <w:b/>
-          <w:bCs/>
-          <w:sz w:val="24"/>
-          <w:szCs w:val="24"/>
-        </w:rPr>
-      </w:pPr>
-      <w:r>
-        <w:rPr>
-          <w:rFonts w:cstheme="minorHAnsi"/>
-          <w:b/>
-          <w:bCs/>
-          <w:sz w:val="24"/>
-          <w:szCs w:val="24"/>
-        </w:rPr>
-        <w:t>How many years dos EV last:</w:t>
-      </w:r>
-    </w:p>
-    <w:p>
-      <w:pPr>
-        <w:pStyle w:val="Odsekzoznamu"/>
-        <w:numPr>
-          <w:ilvl w:val="0"/>
-          <w:numId w:val="1"/>
-        </w:numPr>
-        <w:rPr>
-          <w:rFonts w:cstheme="minorHAnsi"/>
-          <w:sz w:val="24"/>
-          <w:szCs w:val="24"/>
-        </w:rPr>
-      </w:pPr>
-      <w:hyperlink r:id="rId17" w:history="1">
+        <w:rPr>
+          <w:rFonts w:cstheme="minorHAnsi"/>
+          <w:sz w:val="24"/>
+          <w:szCs w:val="24"/>
+        </w:rPr>
+      </w:pPr>
+      <w:hyperlink r:id="rId11" w:history="1">
         <w:r>
           <w:rPr>
             <w:rStyle w:val="Hypertextovprepojenie"/>
@@ -779,7 +373,7 @@
                     <pic:cNvPicPr/>
                   </pic:nvPicPr>
                   <pic:blipFill>
-                    <a:blip r:embed="rId18">
+                    <a:blip r:embed="rId12">
                       <a:extLst>
                         <a:ext uri="{28A0092B-C50C-407E-A947-70E740481C1C}">
                           <a14:useLocalDpi xmlns:a14="http://schemas.microsoft.com/office/drawing/2010/main" val="0"/>
@@ -811,39 +405,6 @@
           </wp:anchor>
         </w:drawing>
       </w:r>
-      <w:r>
-        <w:rPr>
-          <w:rFonts w:cstheme="minorHAnsi"/>
-          <w:sz w:val="24"/>
-          <w:szCs w:val="24"/>
-        </w:rPr>
-        <w:t>How many years does petrol car last:</w:t>
-      </w:r>
-    </w:p>
-    <w:p>
-      <w:pPr>
-        <w:pStyle w:val="Odsekzoznamu"/>
-        <w:numPr>
-          <w:ilvl w:val="0"/>
-          <w:numId w:val="1"/>
-        </w:numPr>
-        <w:rPr>
-          <w:rFonts w:cstheme="minorHAnsi"/>
-          <w:sz w:val="24"/>
-          <w:szCs w:val="24"/>
-        </w:rPr>
-      </w:pPr>
-      <w:hyperlink r:id="rId19" w:history="1">
-        <w:r>
-          <w:rPr>
-            <w:rStyle w:val="Hypertextovprepojenie"/>
-            <w:rFonts w:cstheme="minorHAnsi"/>
-            <w:sz w:val="24"/>
-            <w:szCs w:val="24"/>
-          </w:rPr>
-          <w:t>https://cascadecollision.com/blog/what-is-the-average-life-of-a-car/</w:t>
-        </w:r>
-      </w:hyperlink>
     </w:p>
     <w:p>
       <w:pPr>
@@ -854,46 +415,6 @@
           <w:szCs w:val="24"/>
         </w:rPr>
       </w:pPr>
-      <w:r>
-        <w:rPr>
-          <w:noProof/>
-        </w:rPr>
-        <w:drawing>
-          <wp:inline distT="0" distB="0" distL="0" distR="0" wp14:anchorId="0BA820D0" wp14:editId="79AD64C4">
-            <wp:extent cx="5760720" cy="1145540"/>
-            <wp:effectExtent l="0" t="0" r="0" b="0"/>
-            <wp:docPr id="6" name="Obrázok 6" descr="Obrázok, na ktorom je text&#10;&#10;Automaticky generovaný popis"/>
-            <wp:cNvGraphicFramePr>
-              <a:graphicFrameLocks xmlns:a="http://schemas.openxmlformats.org/drawingml/2006/main" noChangeAspect="1"/>
-            </wp:cNvGraphicFramePr>
-            <a:graphic xmlns:a="http://schemas.openxmlformats.org/drawingml/2006/main">
-              <a:graphicData uri="http://schemas.openxmlformats.org/drawingml/2006/picture">
-                <pic:pic xmlns:pic="http://schemas.openxmlformats.org/drawingml/2006/picture">
-                  <pic:nvPicPr>
-                    <pic:cNvPr id="6" name="Obrázok 6" descr="Obrázok, na ktorom je text&#10;&#10;Automaticky generovaný popis"/>
-                    <pic:cNvPicPr/>
-                  </pic:nvPicPr>
-                  <pic:blipFill>
-                    <a:blip r:embed="rId20"/>
-                    <a:stretch>
-                      <a:fillRect/>
-                    </a:stretch>
-                  </pic:blipFill>
-                  <pic:spPr>
-                    <a:xfrm>
-                      <a:off x="0" y="0"/>
-                      <a:ext cx="5760720" cy="1145540"/>
-                    </a:xfrm>
-                    <a:prstGeom prst="rect">
-                      <a:avLst/>
-                    </a:prstGeom>
-                  </pic:spPr>
-                </pic:pic>
-              </a:graphicData>
-            </a:graphic>
-          </wp:inline>
-        </w:drawing>
-      </w:r>
     </w:p>
     <w:p>
       <w:pPr>
@@ -936,7 +457,7 @@
                     <pic:cNvPicPr/>
                   </pic:nvPicPr>
                   <pic:blipFill>
-                    <a:blip r:embed="rId21"/>
+                    <a:blip r:embed="rId13"/>
                     <a:stretch>
                       <a:fillRect/>
                     </a:stretch>
@@ -966,7 +487,7 @@
           <w:szCs w:val="24"/>
         </w:rPr>
       </w:pPr>
-      <w:hyperlink r:id="rId22" w:history="1">
+      <w:hyperlink r:id="rId14" w:history="1">
         <w:r>
           <w:rPr>
             <w:rStyle w:val="Hypertextovprepojenie"/>
@@ -1040,7 +561,7 @@
                     <pic:cNvPicPr/>
                   </pic:nvPicPr>
                   <pic:blipFill>
-                    <a:blip r:embed="rId23"/>
+                    <a:blip r:embed="rId15"/>
                     <a:stretch>
                       <a:fillRect/>
                     </a:stretch>
@@ -1074,7 +595,7 @@
           <w:szCs w:val="24"/>
         </w:rPr>
       </w:pPr>
-      <w:hyperlink r:id="rId24" w:history="1">
+      <w:hyperlink r:id="rId16" w:history="1">
         <w:r>
           <w:rPr>
             <w:rStyle w:val="Hypertextovprepojenie"/>
@@ -1174,7 +695,7 @@
                     <pic:cNvPicPr/>
                   </pic:nvPicPr>
                   <pic:blipFill>
-                    <a:blip r:embed="rId25"/>
+                    <a:blip r:embed="rId17"/>
                     <a:stretch>
                       <a:fillRect/>
                     </a:stretch>
@@ -1208,7 +729,7 @@
           <w:szCs w:val="24"/>
         </w:rPr>
       </w:pPr>
-      <w:hyperlink r:id="rId26" w:history="1">
+      <w:hyperlink r:id="rId18" w:history="1">
         <w:r>
           <w:rPr>
             <w:rStyle w:val="Hypertextovprepojenie"/>

</xml_diff>